<commit_message>
new bash script and delayed startup
</commit_message>
<xml_diff>
--- a/nistcrcl/NistCrclReadme.docx
+++ b/nistcrcl/NistCrclReadme.docx
@@ -66,27 +66,14 @@
           <w:noProof/>
         </w:rPr>
       </w:pPr>
-      <w:r>
-        <w:fldChar w:fldCharType="begin"/>
-      </w:r>
-      <w:r>
-        <w:instrText xml:space="preserve"> FILENAME   \* MERGEFORMAT </w:instrText>
-      </w:r>
-      <w:r>
-        <w:fldChar w:fldCharType="separate"/>
-      </w:r>
-      <w:r>
-        <w:rPr>
-          <w:noProof/>
-        </w:rPr>
-        <w:t>NistCrclReadme.docx</w:t>
-      </w:r>
-      <w:r>
-        <w:rPr>
-          <w:noProof/>
-        </w:rPr>
-        <w:fldChar w:fldCharType="end"/>
-      </w:r>
+      <w:fldSimple w:instr=" FILENAME   \* MERGEFORMAT ">
+        <w:r>
+          <w:rPr>
+            <w:noProof/>
+          </w:rPr>
+          <w:t>NistCrclReadme.docx</w:t>
+        </w:r>
+      </w:fldSimple>
     </w:p>
     <w:p/>
     <w:p>
@@ -109,16 +96,7 @@
           <w:sz w:val="20"/>
           <w:szCs w:val="20"/>
         </w:rPr>
-        <w:t>nistcrcl</w:t>
-      </w:r>
-      <w:r>
-        <w:rPr>
-          <w:rFonts w:ascii="Helvetica" w:hAnsi="Helvetica" w:cs="Helvetica"/>
-          <w:color w:val="000000"/>
-          <w:sz w:val="20"/>
-          <w:szCs w:val="20"/>
-        </w:rPr>
-        <w:t xml:space="preserve"> Robot Operating System (ROS) package for translating commands and status between</w:t>
+        <w:t>nistcrcl Robot Operating System (ROS) package for translating commands and status between</w:t>
       </w:r>
       <w:r>
         <w:t xml:space="preserve"> </w:t>
@@ -396,11 +374,11 @@
     </w:p>
     <w:p>
       <w:r>
-        <w:t xml:space="preserve">Canonical robot command language (CRCL) is part of the robot research at NIST. CRCL is a messaging language for controlling a robot. CRCL commands are executed by a low-level device robot controller. The usual source of CRCL commands is a plan/program execution system. CRCL is intended for use with devices typically described as industrial robots and for other automated positioning devices such as automated guided vehicles (AGVs). An AGV with a robotic arm attached may be regarded as a single </w:t>
+        <w:t xml:space="preserve">Canonical robot command language (CRCL) is part of the robot research at NIST. CRCL is a messaging language for controlling a robot. CRCL commands are executed by a low-level device robot controller. The usual source of CRCL commands is a plan/program execution system. CRCL is intended for use with devices typically described as industrial robots and for other automated positioning devices such as </w:t>
       </w:r>
       <w:r>
         <w:lastRenderedPageBreak/>
-        <w:t>robot responding to a single stream of CRCL commands or as two robots responding to two separate streams of CRCL commands.</w:t>
+        <w:t>automated guided vehicles (AGVs). An AGV with a robotic arm attached may be regarded as a single robot responding to a single stream of CRCL commands or as two robots responding to two separate streams of CRCL commands.</w:t>
       </w:r>
     </w:p>
     <w:p>
@@ -488,6 +466,7 @@
         <w:rPr>
           <w:noProof/>
         </w:rPr>
+        <w:lastRenderedPageBreak/>
         <mc:AlternateContent>
           <mc:Choice Requires="wpc">
             <w:drawing>
@@ -1641,19 +1620,7 @@
         <w:rPr>
           <w:noProof/>
         </w:rPr>
-        <w:t>W</w:t>
-      </w:r>
-      <w:r>
-        <w:rPr>
-          <w:noProof/>
-        </w:rPr>
-        <w:t>ithin the Boost Asio framework</w:t>
-      </w:r>
-      <w:r>
-        <w:rPr>
-          <w:noProof/>
-        </w:rPr>
-        <w:t xml:space="preserve">, </w:t>
+        <w:t xml:space="preserve">Within the Boost Asio framework, </w:t>
       </w:r>
       <w:r>
         <w:rPr>
@@ -2059,8 +2026,6 @@
         </w:rPr>
         <w:t xml:space="preserve"> This Python program does require ROS.</w:t>
       </w:r>
-      <w:bookmarkStart w:id="0" w:name="_GoBack"/>
-      <w:bookmarkEnd w:id="0"/>
     </w:p>
     <w:p>
       <w:pPr>
@@ -2160,11 +2125,15 @@
       <w:r>
         <w:t xml:space="preserve"> </w:t>
       </w:r>
+      <w:bookmarkStart w:id="0" w:name="_GoBack"/>
       <w:r>
         <w:t xml:space="preserve">Crcl2Ros </w:t>
       </w:r>
       <w:r>
-        <w:t xml:space="preserve">reads freamed Crcl XML messages, interprets them, and translates into ROS.  Then, it publishes the Crcl command as </w:t>
+        <w:t>reads fr</w:t>
+      </w:r>
+      <w:r>
+        <w:t xml:space="preserve">amed Crcl XML messages, interprets them, and translates into ROS.  Then, it publishes the Crcl command as </w:t>
       </w:r>
       <w:r>
         <w:t>a ROS</w:t>
@@ -2173,11 +2142,13 @@
         <w:t xml:space="preserve"> command using the nistcrcl/crcl_command topic</w:t>
       </w:r>
     </w:p>
-    <w:p>
-      <w:pPr>
-        <w:pStyle w:val="BoxedCode"/>
-      </w:pPr>
-      <w:r>
+    <w:bookmarkEnd w:id="0"/>
+    <w:p>
+      <w:pPr>
+        <w:pStyle w:val="BoxedCode"/>
+      </w:pPr>
+      <w:r>
+        <w:lastRenderedPageBreak/>
         <w:t>CCrcl2RosMsg crcl2ros(nh);</w:t>
       </w:r>
     </w:p>
@@ -2706,6 +2677,7 @@
         <w:pStyle w:val="BoxedCode"/>
       </w:pPr>
       <w:r>
+        <w:lastRenderedPageBreak/>
         <w:t xml:space="preserve">   </w:t>
       </w:r>
       <w:r>
@@ -3383,7 +3355,11 @@
         <w:t xml:space="preserve"> translated </w:t>
       </w:r>
       <w:r>
-        <w:t>into ROS representation. Some Crcl commands such as assigning linear or angular units are self-contained and do not generate a ROS message, i.e., millimeter or inch linear units are translated locally into ROS meter length standard units. So, there Crcl commands are not passed across the crcl_command topic.</w:t>
+        <w:t xml:space="preserve">into ROS </w:t>
+      </w:r>
+      <w:r>
+        <w:lastRenderedPageBreak/>
+        <w:t>representation. Some Crcl commands such as assigning linear or angular units are self-contained and do not generate a ROS message, i.e., millimeter or inch linear units are translated locally into ROS meter length standard units. So, there Crcl commands are not passed across the crcl_command topic.</w:t>
       </w:r>
     </w:p>
     <w:p>
@@ -3798,6 +3774,7 @@
         <w:rPr>
           <w:noProof/>
         </w:rPr>
+        <w:lastRenderedPageBreak/>
         <w:t>CRCL Socket Communication</w:t>
       </w:r>
     </w:p>
@@ -5015,27 +4992,14 @@
       <w:r>
         <w:t xml:space="preserve">Figure </w:t>
       </w:r>
-      <w:r>
-        <w:fldChar w:fldCharType="begin"/>
-      </w:r>
-      <w:r>
-        <w:instrText xml:space="preserve"> SEQ Figure \* ARABIC </w:instrText>
-      </w:r>
-      <w:r>
-        <w:fldChar w:fldCharType="separate"/>
-      </w:r>
-      <w:r>
-        <w:rPr>
-          <w:noProof/>
-        </w:rPr>
-        <w:t>1</w:t>
-      </w:r>
-      <w:r>
-        <w:rPr>
-          <w:noProof/>
-        </w:rPr>
-        <w:fldChar w:fldCharType="end"/>
-      </w:r>
+      <w:fldSimple w:instr=" SEQ Figure \* ARABIC ">
+        <w:r>
+          <w:rPr>
+            <w:noProof/>
+          </w:rPr>
+          <w:t>1</w:t>
+        </w:r>
+      </w:fldSimple>
       <w:bookmarkEnd w:id="1"/>
       <w:r>
         <w:t xml:space="preserve"> Status Communication to CRCL Controller</w:t>
@@ -5245,6 +5209,7 @@
         <w:rPr>
           <w:noProof/>
         </w:rPr>
+        <w:lastRenderedPageBreak/>
         <mc:AlternateContent>
           <mc:Choice Requires="wpc">
             <w:drawing>
@@ -6555,27 +6520,14 @@
       <w:r>
         <w:t xml:space="preserve">Figure </w:t>
       </w:r>
-      <w:r>
-        <w:fldChar w:fldCharType="begin"/>
-      </w:r>
-      <w:r>
-        <w:instrText xml:space="preserve"> SEQ Figure \* ARABIC </w:instrText>
-      </w:r>
-      <w:r>
-        <w:fldChar w:fldCharType="separate"/>
-      </w:r>
-      <w:r>
-        <w:rPr>
-          <w:noProof/>
-        </w:rPr>
-        <w:t>2</w:t>
-      </w:r>
-      <w:r>
-        <w:rPr>
-          <w:noProof/>
-        </w:rPr>
-        <w:fldChar w:fldCharType="end"/>
-      </w:r>
+      <w:fldSimple w:instr=" SEQ Figure \* ARABIC ">
+        <w:r>
+          <w:rPr>
+            <w:noProof/>
+          </w:rPr>
+          <w:t>2</w:t>
+        </w:r>
+      </w:fldSimple>
       <w:bookmarkEnd w:id="2"/>
       <w:r>
         <w:t xml:space="preserve"> Communication Sequence with </w:t>
@@ -6755,7 +6707,11 @@
         <w:t>io_service</w:t>
       </w:r>
       <w:r>
-        <w:t xml:space="preserve">” per application program and from our effort it helps if all the asynchronous operations are run in the same thread as this </w:t>
+        <w:t xml:space="preserve">” per application program and </w:t>
+      </w:r>
+      <w:r>
+        <w:lastRenderedPageBreak/>
+        <w:t xml:space="preserve">from our effort it helps if all the asynchronous operations are run in the same thread as this </w:t>
       </w:r>
       <w:r>
         <w:t>io_service</w:t>
@@ -6876,117 +6832,108 @@
       <w:r>
         <w:t xml:space="preserve">Figure </w:t>
       </w:r>
+      <w:fldSimple w:instr=" SEQ Figure \* ARABIC ">
+        <w:r>
+          <w:rPr>
+            <w:noProof/>
+          </w:rPr>
+          <w:t>3</w:t>
+        </w:r>
+      </w:fldSimple>
+      <w:bookmarkEnd w:id="3"/>
+      <w:r>
+        <w:t xml:space="preserve"> Asio Communication Sequence</w:t>
+      </w:r>
+    </w:p>
+    <w:p>
+      <w:pPr>
+        <w:pStyle w:val="Heading2"/>
+      </w:pPr>
+      <w:r>
+        <w:t>CRCL Communication Code Review</w:t>
+      </w:r>
+    </w:p>
+    <w:p>
+      <w:r>
+        <w:t xml:space="preserve">The </w:t>
+      </w:r>
+      <w:r>
+        <w:t>nistcrcl package</w:t>
+      </w:r>
+      <w:r>
+        <w:t xml:space="preserve"> uses a two thread model 1) one thread to handle communication with CRCL </w:t>
+      </w:r>
+      <w:r>
+        <w:t>client(s)</w:t>
+      </w:r>
+      <w:r>
+        <w:t xml:space="preserve"> and 2) the other thread to handle the </w:t>
+      </w:r>
+      <w:r>
+        <w:t>ROS</w:t>
+      </w:r>
+      <w:r>
+        <w:t xml:space="preserve"> interface. </w:t>
+      </w:r>
       <w:r>
         <w:fldChar w:fldCharType="begin"/>
       </w:r>
       <w:r>
-        <w:instrText xml:space="preserve"> SEQ Figure \* ARABIC </w:instrText>
+        <w:instrText xml:space="preserve"> REF _Ref430943715 \h </w:instrText>
       </w:r>
       <w:r>
         <w:fldChar w:fldCharType="separate"/>
       </w:r>
       <w:r>
+        <w:t xml:space="preserve">Figure </w:t>
+      </w:r>
+      <w:r>
         <w:rPr>
           <w:noProof/>
         </w:rPr>
-        <w:t>3</w:t>
+        <w:t>4</w:t>
+      </w:r>
+      <w:r>
+        <w:fldChar w:fldCharType="end"/>
+      </w:r>
+      <w:r>
+        <w:t xml:space="preserve"> shows the main thread spawns thread 2, which handles the </w:t>
+      </w:r>
+      <w:r>
+        <w:t xml:space="preserve">ROS message </w:t>
+      </w:r>
+      <w:r>
+        <w:t>streaming. It was found that if all the Boost Asio operation were not in the same thread, unpredictable results occurred. Unfortunately, it is very difficult to debug problems in Boost Asio, as most of the operation is hidden in a thread, and when no events occur, there is nothing to debug.</w:t>
+      </w:r>
+    </w:p>
+    <w:p>
+      <w:r>
+        <w:fldChar w:fldCharType="begin"/>
+      </w:r>
+      <w:r>
+        <w:instrText xml:space="preserve"> REF _Ref430943715 \h </w:instrText>
+      </w:r>
+      <w:r>
+        <w:fldChar w:fldCharType="separate"/>
+      </w:r>
+      <w:r>
+        <w:t xml:space="preserve">Figure </w:t>
       </w:r>
       <w:r>
         <w:rPr>
           <w:noProof/>
         </w:rPr>
+        <w:t>4</w:t>
+      </w:r>
+      <w:r>
         <w:fldChar w:fldCharType="end"/>
       </w:r>
-      <w:bookmarkEnd w:id="3"/>
-      <w:r>
-        <w:t xml:space="preserve"> Asio Communication Sequence</w:t>
-      </w:r>
-    </w:p>
-    <w:p>
-      <w:pPr>
-        <w:pStyle w:val="Heading2"/>
-      </w:pPr>
-      <w:r>
-        <w:t>CRCL Communication Code Review</w:t>
-      </w:r>
-    </w:p>
-    <w:p>
-      <w:r>
-        <w:t xml:space="preserve">The </w:t>
-      </w:r>
-      <w:r>
-        <w:t>nistcrcl package</w:t>
-      </w:r>
-      <w:r>
-        <w:t xml:space="preserve"> uses a two thread model 1) one thread to handle communication with CRCL </w:t>
-      </w:r>
-      <w:r>
-        <w:t>client(s)</w:t>
-      </w:r>
-      <w:r>
-        <w:t xml:space="preserve"> and 2) the other thread to handle the </w:t>
-      </w:r>
-      <w:r>
-        <w:t>ROS</w:t>
-      </w:r>
-      <w:r>
-        <w:t xml:space="preserve"> interface. </w:t>
-      </w:r>
-      <w:r>
-        <w:fldChar w:fldCharType="begin"/>
-      </w:r>
-      <w:r>
-        <w:instrText xml:space="preserve"> REF _Ref430943715 \h </w:instrText>
-      </w:r>
-      <w:r>
-        <w:fldChar w:fldCharType="separate"/>
-      </w:r>
-      <w:r>
-        <w:t xml:space="preserve">Figure </w:t>
-      </w:r>
-      <w:r>
-        <w:rPr>
-          <w:noProof/>
-        </w:rPr>
-        <w:t>4</w:t>
-      </w:r>
-      <w:r>
-        <w:fldChar w:fldCharType="end"/>
-      </w:r>
-      <w:r>
-        <w:t xml:space="preserve"> shows the main thread spawns thread 2, which handles the </w:t>
-      </w:r>
-      <w:r>
-        <w:t xml:space="preserve">ROS message </w:t>
-      </w:r>
-      <w:r>
-        <w:t>streaming. It was found that if all the Boost Asio operation were not in the same thread, unpredictable results occurred. Unfortunately, it is very difficult to debug problems in Boost Asio, as most of the operation is hidden in a thread, and when no events occur, there is nothing to debug.</w:t>
-      </w:r>
-    </w:p>
-    <w:p>
-      <w:r>
-        <w:fldChar w:fldCharType="begin"/>
-      </w:r>
-      <w:r>
-        <w:instrText xml:space="preserve"> REF _Ref430943715 \h </w:instrText>
-      </w:r>
-      <w:r>
-        <w:fldChar w:fldCharType="separate"/>
-      </w:r>
-      <w:r>
-        <w:t xml:space="preserve">Figure </w:t>
-      </w:r>
-      <w:r>
-        <w:rPr>
-          <w:noProof/>
-        </w:rPr>
-        <w:t>4</w:t>
-      </w:r>
-      <w:r>
-        <w:fldChar w:fldCharType="end"/>
-      </w:r>
-      <w:r>
-        <w:t xml:space="preserve"> shows the code that run in the two threads. Thread1 spawns the MTConnect thread that runs. It is passed argc and argv, which must have a debug or run as a command line argument if the MTConnect executable is to run as an application. Then, thread1 setups up all the Boost Asio event callbacks, and then loop running Boost Asio io_service to handle all the asynchronous events. This framework forms the basis of the MTConnect-CRCL code, which will be described herein.</w:t>
+      <w:r>
+        <w:t xml:space="preserve"> shows the code that run in the two threads. Thread1 spawns the MTConnect thread that runs. It is passed argc and argv, which must have a debug or run as a command line argument if the MTConnect executable is to run as an application. Then, thread1 setups up all the Boost Asio event </w:t>
+      </w:r>
+      <w:r>
+        <w:lastRenderedPageBreak/>
+        <w:t>callbacks, and then loop running Boost Asio io_service to handle all the asynchronous events. This framework forms the basis of the MTConnect-CRCL code, which will be described herein.</w:t>
       </w:r>
     </w:p>
     <w:p>
@@ -7652,27 +7599,14 @@
       <w:r>
         <w:t xml:space="preserve">Figure </w:t>
       </w:r>
-      <w:r>
-        <w:fldChar w:fldCharType="begin"/>
-      </w:r>
-      <w:r>
-        <w:instrText xml:space="preserve"> SEQ Figure \* ARABIC </w:instrText>
-      </w:r>
-      <w:r>
-        <w:fldChar w:fldCharType="separate"/>
-      </w:r>
-      <w:r>
-        <w:rPr>
-          <w:noProof/>
-        </w:rPr>
-        <w:t>4</w:t>
-      </w:r>
-      <w:r>
-        <w:rPr>
-          <w:noProof/>
-        </w:rPr>
-        <w:fldChar w:fldCharType="end"/>
-      </w:r>
+      <w:fldSimple w:instr=" SEQ Figure \* ARABIC ">
+        <w:r>
+          <w:rPr>
+            <w:noProof/>
+          </w:rPr>
+          <w:t>4</w:t>
+        </w:r>
+      </w:fldSimple>
       <w:bookmarkEnd w:id="4"/>
       <w:r>
         <w:t xml:space="preserve"> Threads – Boost Asio </w:t>
@@ -8184,6 +8118,7 @@
         <w:rPr>
           <w:rFonts w:asciiTheme="minorHAnsi" w:hAnsiTheme="minorHAnsi"/>
         </w:rPr>
+        <w:lastRenderedPageBreak/>
         <w:t xml:space="preserve">    </w:t>
       </w:r>
       <w:r>
@@ -9018,6 +8953,7 @@
         <w:rPr>
           <w:rFonts w:asciiTheme="minorHAnsi" w:hAnsiTheme="minorHAnsi"/>
         </w:rPr>
+        <w:lastRenderedPageBreak/>
         <w:t xml:space="preserve">   boost::system::error_code ec;</w:t>
       </w:r>
     </w:p>
@@ -10376,6 +10312,7 @@
           <w:sz w:val="20"/>
           <w:szCs w:val="20"/>
         </w:rPr>
+        <w:lastRenderedPageBreak/>
         <w:t>https://www.daniweb.com/hardware-and-software/linux-and-unix/threads/409769/ubuntu-11-10-xerces-c As far as I'm aware libxerces is the same as pretty much any other library in Debian based systems. It should be available in the repositories (the exact version will depend on which version of Ubuntu you're running).</w:t>
       </w:r>
     </w:p>
@@ -10799,6 +10736,7 @@
           <w:bdr w:val="none" w:sz="0" w:space="0" w:color="auto" w:frame="1"/>
           <w:shd w:val="clear" w:color="auto" w:fill="EEEEEE"/>
         </w:rPr>
+        <w:lastRenderedPageBreak/>
         <w:t>include_directories(/usr/include/xsd/cxx/xml)</w:t>
       </w:r>
     </w:p>
@@ -11120,10 +11058,7 @@
         </w:rPr>
       </w:pPr>
       <w:r>
-        <w:t>nistcrcl</w:t>
-      </w:r>
-      <w:r>
-        <w:t xml:space="preserve"> </w:t>
+        <w:t xml:space="preserve">nistcrcl </w:t>
       </w:r>
       <w:r>
         <w:t xml:space="preserve">which executable to handle communication between CRCL and ROS topics </w:t>
@@ -11145,6 +11080,7 @@
         </w:rPr>
       </w:pPr>
       <w:r>
+        <w:lastRenderedPageBreak/>
         <w:t>cannedcrclclient.py</w:t>
       </w:r>
       <w:r>
@@ -11358,16 +11294,7 @@
         </w:numPr>
       </w:pPr>
       <w:r>
-        <w:t xml:space="preserve">for example, </w:t>
-      </w:r>
-      <w:r>
-        <w:t xml:space="preserve">--title="roscore" </w:t>
-      </w:r>
-      <w:r>
-        <w:t xml:space="preserve"> opens a tab with title "roscore" that runs the ROS master program roscore, </w:t>
-      </w:r>
-      <w:r>
-        <w:t>-e "/opt/ros/indigo/bin/roscore</w:t>
+        <w:t>for example, --title="roscore"  opens a tab with title "roscore" that runs the ROS master program roscore, -e "/opt/ros/indigo/bin/roscore</w:t>
       </w:r>
       <w:r>
         <w:t>.</w:t>
@@ -11397,10 +11324,7 @@
         <w:pStyle w:val="Heading3"/>
       </w:pPr>
       <w:r>
-        <w:t xml:space="preserve">Python CRCL Test Program - </w:t>
-      </w:r>
-      <w:r>
-        <w:t>cannedcrclclient.py</w:t>
+        <w:t>Python CRCL Test Program - cannedcrclclient.py</w:t>
       </w:r>
     </w:p>
     <w:p/>
@@ -11568,6 +11492,7 @@
         <w:pStyle w:val="BoxedCode"/>
       </w:pPr>
       <w:r>
+        <w:lastRenderedPageBreak/>
         <w:t xml:space="preserve">import </w:t>
       </w:r>
       <w:r>
@@ -12564,6 +12489,7 @@
         </w:rPr>
       </w:pPr>
       <w:r>
+        <w:lastRenderedPageBreak/>
         <w:t xml:space="preserve">    </w:t>
       </w:r>
       <w:r>
@@ -13294,6 +13220,7 @@
         <w:pStyle w:val="BoxedCode"/>
       </w:pPr>
       <w:r>
+        <w:lastRenderedPageBreak/>
         <w:tab/>
       </w:r>
       <w:r>
@@ -13803,10 +13730,7 @@
         <w:pStyle w:val="BoxedCode"/>
       </w:pPr>
       <w:r>
-        <w:t xml:space="preserve">       </w:t>
-      </w:r>
-      <w:r>
-        <w:t>rospy.init_node(</w:t>
+        <w:t xml:space="preserve">       rospy.init_node(</w:t>
       </w:r>
       <w:r>
         <w:rPr>
@@ -17010,7 +16934,7 @@
 </file>
 
 <file path=customXml/itemProps1.xml><?xml version="1.0" encoding="utf-8"?>
-<ds:datastoreItem xmlns:ds="http://schemas.openxmlformats.org/officeDocument/2006/customXml" ds:itemID="{508890A4-FD9D-475F-98B7-6DBBA1C6FBF5}">
+<ds:datastoreItem xmlns:ds="http://schemas.openxmlformats.org/officeDocument/2006/customXml" ds:itemID="{330BF408-80C1-4814-9180-D2EC16D95EE3}">
   <ds:schemaRefs>
     <ds:schemaRef ds:uri="http://schemas.openxmlformats.org/officeDocument/2006/bibliography"/>
   </ds:schemaRefs>

</xml_diff>